<commit_message>
Update all file and folders in this repo
</commit_message>
<xml_diff>
--- a/softuni.advancedCSharp/01.ArraysListsStacksQueues/1. Advanced-CSharp-Arrays-Lists-Stacks-Queues-Homework.docx
+++ b/softuni.advancedCSharp/01.ArraysListsStacksQueues/1. Advanced-CSharp-Arrays-Lists-Stacks-Queues-Homework.docx
@@ -1163,7 +1163,6 @@
                 <w:lang w:val="en-US"/>
               </w:rPr>
             </w:pPr>
-            <w:bookmarkStart w:id="3" w:name="_GoBack"/>
             <w:r>
               <w:rPr>
                 <w:rFonts w:ascii="Consolas" w:hAnsi="Consolas" w:cs="Consolas"/>
@@ -1172,7 +1171,6 @@
               </w:rPr>
               <w:t>hi yes yes yes bye</w:t>
             </w:r>
-            <w:bookmarkEnd w:id="3"/>
           </w:p>
         </w:tc>
         <w:tc>
@@ -2170,13 +2168,25 @@
                 <w:lang w:val="en-US"/>
               </w:rPr>
             </w:pPr>
-            <w:r>
-              <w:rPr>
-                <w:rFonts w:ascii="Consolas" w:hAnsi="Consolas" w:cs="Consolas"/>
-                <w:noProof/>
-                <w:lang w:val="en-US"/>
-              </w:rPr>
-              <w:t>Longest: 8 9</w:t>
+            <w:bookmarkStart w:id="3" w:name="OLE_LINK4"/>
+            <w:bookmarkStart w:id="4" w:name="OLE_LINK5"/>
+            <w:r>
+              <w:rPr>
+                <w:rFonts w:ascii="Consolas" w:hAnsi="Consolas" w:cs="Consolas"/>
+                <w:noProof/>
+                <w:lang w:val="en-US"/>
+              </w:rPr>
+              <w:t xml:space="preserve">Longest: </w:t>
+            </w:r>
+            <w:bookmarkEnd w:id="3"/>
+            <w:bookmarkEnd w:id="4"/>
+            <w:r>
+              <w:rPr>
+                <w:rFonts w:ascii="Consolas" w:hAnsi="Consolas" w:cs="Consolas"/>
+                <w:noProof/>
+                <w:lang w:val="en-US"/>
+              </w:rPr>
+              <w:t>8 9</w:t>
             </w:r>
           </w:p>
         </w:tc>
@@ -2960,7 +2970,17 @@
                 <w:noProof/>
                 <w:lang w:val="en-US"/>
               </w:rPr>
-              <w:t>0 11 1 10 5 6 3 4 7 2</w:t>
+              <w:t>0 11 1 10 5 6 3 4</w:t>
+            </w:r>
+            <w:bookmarkStart w:id="5" w:name="_GoBack"/>
+            <w:bookmarkEnd w:id="5"/>
+            <w:r>
+              <w:rPr>
+                <w:rFonts w:ascii="Consolas" w:hAnsi="Consolas" w:cs="Consolas"/>
+                <w:noProof/>
+                <w:lang w:val="en-US"/>
+              </w:rPr>
+              <w:t xml:space="preserve"> 7 2</w:t>
             </w:r>
           </w:p>
         </w:tc>
@@ -9177,7 +9197,7 @@
                               <w:szCs w:val="18"/>
                               <w:lang w:val="en-US"/>
                             </w:rPr>
-                            <w:t>2</w:t>
+                            <w:t>7</w:t>
                           </w:r>
                           <w:r>
                             <w:rPr>
@@ -9314,7 +9334,7 @@
                         <w:szCs w:val="18"/>
                         <w:lang w:val="en-US"/>
                       </w:rPr>
-                      <w:t>2</w:t>
+                      <w:t>7</w:t>
                     </w:r>
                     <w:r>
                       <w:rPr>

</xml_diff>